<commit_message>
hierarchy strategy changed from this point. Every paragraph will be added under a NamedParagraph if there is one.
</commit_message>
<xml_diff>
--- a/Sources/com.modelwriter.architecture.textconnectors.docx.genparser/testdata/SampleRequirementDocument.docx
+++ b/Sources/com.modelwriter.architecture.textconnectors.docx.genparser/testdata/SampleRequirementDocument.docx
@@ -63,13 +63,62 @@
         <w:t>Priority : Optional</w:t>
       </w:r>
     </w:p>
+    <w:p>
+      <w:r>
+        <w:t>Text under EM-HLR</w:t>
+      </w:r>
+    </w:p>
+    <w:p/>
+    <w:p>
+      <w:pPr>
+        <w:pStyle w:val="ListParagraph"/>
+        <w:numPr>
+          <w:ilvl w:val="0"/>
+          <w:numId w:val="6"/>
+        </w:numPr>
+      </w:pPr>
+      <w:r>
+        <w:t>S</w:t>
+      </w:r>
+      <w:r>
+        <w:t>tep 1</w:t>
+      </w:r>
+      <w:r>
+        <w:t>.</w:t>
+      </w:r>
+    </w:p>
+    <w:p>
+      <w:pPr>
+        <w:pStyle w:val="ListParagraph"/>
+        <w:numPr>
+          <w:ilvl w:val="0"/>
+          <w:numId w:val="6"/>
+        </w:numPr>
+      </w:pPr>
+      <w:r>
+        <w:t xml:space="preserve">Step </w:t>
+      </w:r>
+      <w:r>
+        <w:t>2</w:t>
+      </w:r>
+      <w:r>
+        <w:t>.</w:t>
+      </w:r>
+    </w:p>
+    <w:p/>
     <w:p/>
     <w:p>
       <w:r>
         <w:rPr>
           <w:b/>
         </w:rPr>
-        <w:t>Mian Success Scenario</w:t>
+        <w:t>Mai</w:t>
+      </w:r>
+      <w:r>
+        <w:rPr>
+          <w:b/>
+        </w:rPr>
+        <w:t>n Success Scenario</w:t>
       </w:r>
       <w:r>
         <w:t>:</w:t>
@@ -96,13 +145,7 @@
         </w:numPr>
       </w:pPr>
       <w:r>
-        <w:t xml:space="preserve">Step 2 </w:t>
-      </w:r>
-      <w:r>
-        <w:t>under MSC</w:t>
-      </w:r>
-      <w:r>
-        <w:t>.</w:t>
+        <w:t>Step 2 under MSC.</w:t>
       </w:r>
     </w:p>
     <w:p>
@@ -114,16 +157,14 @@
         </w:numPr>
       </w:pPr>
       <w:r>
-        <w:t xml:space="preserve">Step3 </w:t>
-      </w:r>
-      <w:r>
-        <w:t>under MSC</w:t>
-      </w:r>
-      <w:r>
-        <w:t>.</w:t>
-      </w:r>
-    </w:p>
-    <w:p/>
+        <w:t>Step3 under MSC.</w:t>
+      </w:r>
+    </w:p>
+    <w:p>
+      <w:pPr>
+        <w:pStyle w:val="ListParagraph"/>
+      </w:pPr>
+    </w:p>
     <w:p>
       <w:pPr>
         <w:pStyle w:val="ListParagraph"/>
@@ -133,7 +174,10 @@
         </w:numPr>
       </w:pPr>
       <w:r>
-        <w:t>Step under 2.1.</w:t>
+        <w:t>Step 4</w:t>
+      </w:r>
+      <w:r>
+        <w:t>.</w:t>
       </w:r>
     </w:p>
     <w:p>
@@ -145,9 +189,30 @@
         </w:numPr>
       </w:pPr>
       <w:r>
-        <w:t>Step under 2.1.</w:t>
-      </w:r>
-    </w:p>
+        <w:t xml:space="preserve">Step </w:t>
+      </w:r>
+      <w:r>
+        <w:t>5</w:t>
+      </w:r>
+      <w:r>
+        <w:t>.</w:t>
+      </w:r>
+    </w:p>
+    <w:p/>
+    <w:p/>
+    <w:p>
+      <w:pPr>
+        <w:pStyle w:val="ListParagraph"/>
+        <w:numPr>
+          <w:ilvl w:val="0"/>
+          <w:numId w:val="3"/>
+        </w:numPr>
+      </w:pPr>
+      <w:r>
+        <w:t>Step 6</w:t>
+      </w:r>
+    </w:p>
+    <w:p/>
     <w:p/>
     <w:p>
       <w:r>
@@ -165,22 +230,53 @@
         <w:t>Plain text under level Primary  Actor.</w:t>
       </w:r>
     </w:p>
+    <w:p>
+      <w:pPr>
+        <w:pStyle w:val="ListParagraph"/>
+        <w:numPr>
+          <w:ilvl w:val="0"/>
+          <w:numId w:val="4"/>
+        </w:numPr>
+      </w:pPr>
+      <w:r>
+        <w:t>Plain Text under level 2.1.</w:t>
+      </w:r>
+    </w:p>
+    <w:p>
+      <w:pPr>
+        <w:pStyle w:val="ListParagraph"/>
+        <w:numPr>
+          <w:ilvl w:val="0"/>
+          <w:numId w:val="4"/>
+        </w:numPr>
+      </w:pPr>
+      <w:r>
+        <w:t>Plain Text under level 2.1.</w:t>
+      </w:r>
+    </w:p>
     <w:p/>
-    <w:p/>
-    <w:p/>
-    <w:p/>
-    <w:p/>
-    <w:p>
-      <w:r>
-        <w:t>Plain Text under level 2.1.</w:t>
-      </w:r>
-    </w:p>
-    <w:p>
-      <w:r>
-        <w:t>Plain Text</w:t>
-      </w:r>
-      <w:r>
-        <w:t xml:space="preserve"> under level 2.1.</w:t>
+    <w:p>
+      <w:pPr>
+        <w:pStyle w:val="ListParagraph"/>
+        <w:numPr>
+          <w:ilvl w:val="0"/>
+          <w:numId w:val="5"/>
+        </w:numPr>
+      </w:pPr>
+      <w:r>
+        <w:t>A</w:t>
+      </w:r>
+    </w:p>
+    <w:p>
+      <w:pPr>
+        <w:pStyle w:val="ListParagraph"/>
+        <w:numPr>
+          <w:ilvl w:val="0"/>
+          <w:numId w:val="5"/>
+        </w:numPr>
+      </w:pPr>
+      <w:r>
+        <w:t>b</w:t>
       </w:r>
     </w:p>
     <w:p/>
@@ -462,7 +558,7 @@
   <w:abstractNum w:abstractNumId="0">
     <w:nsid w:val="0B503582"/>
     <w:multiLevelType w:val="hybridMultilevel"/>
-    <w:tmpl w:val="D31C9844"/>
+    <w:tmpl w:val="219E0052"/>
     <w:lvl w:ilvl="0" w:tplc="041F0001">
       <w:start w:val="1"/>
       <w:numFmt w:val="bullet"/>
@@ -573,6 +669,119 @@
     </w:lvl>
   </w:abstractNum>
   <w:abstractNum w:abstractNumId="1">
+    <w:nsid w:val="0D593805"/>
+    <w:multiLevelType w:val="hybridMultilevel"/>
+    <w:tmpl w:val="9E444124"/>
+    <w:lvl w:ilvl="0" w:tplc="041F0005">
+      <w:start w:val="1"/>
+      <w:numFmt w:val="bullet"/>
+      <w:lvlText w:val=""/>
+      <w:lvlJc w:val="left"/>
+      <w:pPr>
+        <w:ind w:left="720" w:hanging="360"/>
+      </w:pPr>
+      <w:rPr>
+        <w:rFonts w:ascii="Wingdings" w:hAnsi="Wingdings" w:hint="default"/>
+      </w:rPr>
+    </w:lvl>
+    <w:lvl w:ilvl="1" w:tplc="041F0003" w:tentative="1">
+      <w:start w:val="1"/>
+      <w:numFmt w:val="bullet"/>
+      <w:lvlText w:val="o"/>
+      <w:lvlJc w:val="left"/>
+      <w:pPr>
+        <w:ind w:left="1440" w:hanging="360"/>
+      </w:pPr>
+      <w:rPr>
+        <w:rFonts w:ascii="Courier New" w:hAnsi="Courier New" w:cs="Courier New" w:hint="default"/>
+      </w:rPr>
+    </w:lvl>
+    <w:lvl w:ilvl="2" w:tplc="041F0005" w:tentative="1">
+      <w:start w:val="1"/>
+      <w:numFmt w:val="bullet"/>
+      <w:lvlText w:val=""/>
+      <w:lvlJc w:val="left"/>
+      <w:pPr>
+        <w:ind w:left="2160" w:hanging="360"/>
+      </w:pPr>
+      <w:rPr>
+        <w:rFonts w:ascii="Wingdings" w:hAnsi="Wingdings" w:hint="default"/>
+      </w:rPr>
+    </w:lvl>
+    <w:lvl w:ilvl="3" w:tplc="041F0001" w:tentative="1">
+      <w:start w:val="1"/>
+      <w:numFmt w:val="bullet"/>
+      <w:lvlText w:val=""/>
+      <w:lvlJc w:val="left"/>
+      <w:pPr>
+        <w:ind w:left="2880" w:hanging="360"/>
+      </w:pPr>
+      <w:rPr>
+        <w:rFonts w:ascii="Symbol" w:hAnsi="Symbol" w:hint="default"/>
+      </w:rPr>
+    </w:lvl>
+    <w:lvl w:ilvl="4" w:tplc="041F0003" w:tentative="1">
+      <w:start w:val="1"/>
+      <w:numFmt w:val="bullet"/>
+      <w:lvlText w:val="o"/>
+      <w:lvlJc w:val="left"/>
+      <w:pPr>
+        <w:ind w:left="3600" w:hanging="360"/>
+      </w:pPr>
+      <w:rPr>
+        <w:rFonts w:ascii="Courier New" w:hAnsi="Courier New" w:cs="Courier New" w:hint="default"/>
+      </w:rPr>
+    </w:lvl>
+    <w:lvl w:ilvl="5" w:tplc="041F0005" w:tentative="1">
+      <w:start w:val="1"/>
+      <w:numFmt w:val="bullet"/>
+      <w:lvlText w:val=""/>
+      <w:lvlJc w:val="left"/>
+      <w:pPr>
+        <w:ind w:left="4320" w:hanging="360"/>
+      </w:pPr>
+      <w:rPr>
+        <w:rFonts w:ascii="Wingdings" w:hAnsi="Wingdings" w:hint="default"/>
+      </w:rPr>
+    </w:lvl>
+    <w:lvl w:ilvl="6" w:tplc="041F0001" w:tentative="1">
+      <w:start w:val="1"/>
+      <w:numFmt w:val="bullet"/>
+      <w:lvlText w:val=""/>
+      <w:lvlJc w:val="left"/>
+      <w:pPr>
+        <w:ind w:left="5040" w:hanging="360"/>
+      </w:pPr>
+      <w:rPr>
+        <w:rFonts w:ascii="Symbol" w:hAnsi="Symbol" w:hint="default"/>
+      </w:rPr>
+    </w:lvl>
+    <w:lvl w:ilvl="7" w:tplc="041F0003" w:tentative="1">
+      <w:start w:val="1"/>
+      <w:numFmt w:val="bullet"/>
+      <w:lvlText w:val="o"/>
+      <w:lvlJc w:val="left"/>
+      <w:pPr>
+        <w:ind w:left="5760" w:hanging="360"/>
+      </w:pPr>
+      <w:rPr>
+        <w:rFonts w:ascii="Courier New" w:hAnsi="Courier New" w:cs="Courier New" w:hint="default"/>
+      </w:rPr>
+    </w:lvl>
+    <w:lvl w:ilvl="8" w:tplc="041F0005" w:tentative="1">
+      <w:start w:val="1"/>
+      <w:numFmt w:val="bullet"/>
+      <w:lvlText w:val=""/>
+      <w:lvlJc w:val="left"/>
+      <w:pPr>
+        <w:ind w:left="6480" w:hanging="360"/>
+      </w:pPr>
+      <w:rPr>
+        <w:rFonts w:ascii="Wingdings" w:hAnsi="Wingdings" w:hint="default"/>
+      </w:rPr>
+    </w:lvl>
+  </w:abstractNum>
+  <w:abstractNum w:abstractNumId="2">
     <w:nsid w:val="43AF6402"/>
     <w:multiLevelType w:val="hybridMultilevel"/>
     <w:tmpl w:val="BC78F44E"/>
@@ -658,7 +867,206 @@
       </w:pPr>
     </w:lvl>
   </w:abstractNum>
-  <w:abstractNum w:abstractNumId="2">
+  <w:abstractNum w:abstractNumId="3">
+    <w:nsid w:val="49672A46"/>
+    <w:multiLevelType w:val="hybridMultilevel"/>
+    <w:tmpl w:val="D5444306"/>
+    <w:lvl w:ilvl="0" w:tplc="041F000F">
+      <w:start w:val="1"/>
+      <w:numFmt w:val="decimal"/>
+      <w:lvlText w:val="%1."/>
+      <w:lvlJc w:val="left"/>
+      <w:pPr>
+        <w:ind w:left="720" w:hanging="360"/>
+      </w:pPr>
+    </w:lvl>
+    <w:lvl w:ilvl="1" w:tplc="041F0019" w:tentative="1">
+      <w:start w:val="1"/>
+      <w:numFmt w:val="lowerLetter"/>
+      <w:lvlText w:val="%2."/>
+      <w:lvlJc w:val="left"/>
+      <w:pPr>
+        <w:ind w:left="1440" w:hanging="360"/>
+      </w:pPr>
+    </w:lvl>
+    <w:lvl w:ilvl="2" w:tplc="041F001B" w:tentative="1">
+      <w:start w:val="1"/>
+      <w:numFmt w:val="lowerRoman"/>
+      <w:lvlText w:val="%3."/>
+      <w:lvlJc w:val="right"/>
+      <w:pPr>
+        <w:ind w:left="2160" w:hanging="180"/>
+      </w:pPr>
+    </w:lvl>
+    <w:lvl w:ilvl="3" w:tplc="041F000F" w:tentative="1">
+      <w:start w:val="1"/>
+      <w:numFmt w:val="decimal"/>
+      <w:lvlText w:val="%4."/>
+      <w:lvlJc w:val="left"/>
+      <w:pPr>
+        <w:ind w:left="2880" w:hanging="360"/>
+      </w:pPr>
+    </w:lvl>
+    <w:lvl w:ilvl="4" w:tplc="041F0019" w:tentative="1">
+      <w:start w:val="1"/>
+      <w:numFmt w:val="lowerLetter"/>
+      <w:lvlText w:val="%5."/>
+      <w:lvlJc w:val="left"/>
+      <w:pPr>
+        <w:ind w:left="3600" w:hanging="360"/>
+      </w:pPr>
+    </w:lvl>
+    <w:lvl w:ilvl="5" w:tplc="041F001B" w:tentative="1">
+      <w:start w:val="1"/>
+      <w:numFmt w:val="lowerRoman"/>
+      <w:lvlText w:val="%6."/>
+      <w:lvlJc w:val="right"/>
+      <w:pPr>
+        <w:ind w:left="4320" w:hanging="180"/>
+      </w:pPr>
+    </w:lvl>
+    <w:lvl w:ilvl="6" w:tplc="041F000F" w:tentative="1">
+      <w:start w:val="1"/>
+      <w:numFmt w:val="decimal"/>
+      <w:lvlText w:val="%7."/>
+      <w:lvlJc w:val="left"/>
+      <w:pPr>
+        <w:ind w:left="5040" w:hanging="360"/>
+      </w:pPr>
+    </w:lvl>
+    <w:lvl w:ilvl="7" w:tplc="041F0019" w:tentative="1">
+      <w:start w:val="1"/>
+      <w:numFmt w:val="lowerLetter"/>
+      <w:lvlText w:val="%8."/>
+      <w:lvlJc w:val="left"/>
+      <w:pPr>
+        <w:ind w:left="5760" w:hanging="360"/>
+      </w:pPr>
+    </w:lvl>
+    <w:lvl w:ilvl="8" w:tplc="041F001B" w:tentative="1">
+      <w:start w:val="1"/>
+      <w:numFmt w:val="lowerRoman"/>
+      <w:lvlText w:val="%9."/>
+      <w:lvlJc w:val="right"/>
+      <w:pPr>
+        <w:ind w:left="6480" w:hanging="180"/>
+      </w:pPr>
+    </w:lvl>
+  </w:abstractNum>
+  <w:abstractNum w:abstractNumId="4">
+    <w:nsid w:val="5FAD35EB"/>
+    <w:multiLevelType w:val="hybridMultilevel"/>
+    <w:tmpl w:val="87A09C34"/>
+    <w:lvl w:ilvl="0" w:tplc="041F0001">
+      <w:start w:val="1"/>
+      <w:numFmt w:val="bullet"/>
+      <w:lvlText w:val=""/>
+      <w:lvlJc w:val="left"/>
+      <w:pPr>
+        <w:ind w:left="720" w:hanging="360"/>
+      </w:pPr>
+      <w:rPr>
+        <w:rFonts w:ascii="Symbol" w:hAnsi="Symbol" w:hint="default"/>
+      </w:rPr>
+    </w:lvl>
+    <w:lvl w:ilvl="1" w:tplc="041F0003" w:tentative="1">
+      <w:start w:val="1"/>
+      <w:numFmt w:val="bullet"/>
+      <w:lvlText w:val="o"/>
+      <w:lvlJc w:val="left"/>
+      <w:pPr>
+        <w:ind w:left="1440" w:hanging="360"/>
+      </w:pPr>
+      <w:rPr>
+        <w:rFonts w:ascii="Courier New" w:hAnsi="Courier New" w:cs="Courier New" w:hint="default"/>
+      </w:rPr>
+    </w:lvl>
+    <w:lvl w:ilvl="2" w:tplc="041F0005" w:tentative="1">
+      <w:start w:val="1"/>
+      <w:numFmt w:val="bullet"/>
+      <w:lvlText w:val=""/>
+      <w:lvlJc w:val="left"/>
+      <w:pPr>
+        <w:ind w:left="2160" w:hanging="360"/>
+      </w:pPr>
+      <w:rPr>
+        <w:rFonts w:ascii="Wingdings" w:hAnsi="Wingdings" w:hint="default"/>
+      </w:rPr>
+    </w:lvl>
+    <w:lvl w:ilvl="3" w:tplc="041F0001" w:tentative="1">
+      <w:start w:val="1"/>
+      <w:numFmt w:val="bullet"/>
+      <w:lvlText w:val=""/>
+      <w:lvlJc w:val="left"/>
+      <w:pPr>
+        <w:ind w:left="2880" w:hanging="360"/>
+      </w:pPr>
+      <w:rPr>
+        <w:rFonts w:ascii="Symbol" w:hAnsi="Symbol" w:hint="default"/>
+      </w:rPr>
+    </w:lvl>
+    <w:lvl w:ilvl="4" w:tplc="041F0003" w:tentative="1">
+      <w:start w:val="1"/>
+      <w:numFmt w:val="bullet"/>
+      <w:lvlText w:val="o"/>
+      <w:lvlJc w:val="left"/>
+      <w:pPr>
+        <w:ind w:left="3600" w:hanging="360"/>
+      </w:pPr>
+      <w:rPr>
+        <w:rFonts w:ascii="Courier New" w:hAnsi="Courier New" w:cs="Courier New" w:hint="default"/>
+      </w:rPr>
+    </w:lvl>
+    <w:lvl w:ilvl="5" w:tplc="041F0005" w:tentative="1">
+      <w:start w:val="1"/>
+      <w:numFmt w:val="bullet"/>
+      <w:lvlText w:val=""/>
+      <w:lvlJc w:val="left"/>
+      <w:pPr>
+        <w:ind w:left="4320" w:hanging="360"/>
+      </w:pPr>
+      <w:rPr>
+        <w:rFonts w:ascii="Wingdings" w:hAnsi="Wingdings" w:hint="default"/>
+      </w:rPr>
+    </w:lvl>
+    <w:lvl w:ilvl="6" w:tplc="041F0001" w:tentative="1">
+      <w:start w:val="1"/>
+      <w:numFmt w:val="bullet"/>
+      <w:lvlText w:val=""/>
+      <w:lvlJc w:val="left"/>
+      <w:pPr>
+        <w:ind w:left="5040" w:hanging="360"/>
+      </w:pPr>
+      <w:rPr>
+        <w:rFonts w:ascii="Symbol" w:hAnsi="Symbol" w:hint="default"/>
+      </w:rPr>
+    </w:lvl>
+    <w:lvl w:ilvl="7" w:tplc="041F0003" w:tentative="1">
+      <w:start w:val="1"/>
+      <w:numFmt w:val="bullet"/>
+      <w:lvlText w:val="o"/>
+      <w:lvlJc w:val="left"/>
+      <w:pPr>
+        <w:ind w:left="5760" w:hanging="360"/>
+      </w:pPr>
+      <w:rPr>
+        <w:rFonts w:ascii="Courier New" w:hAnsi="Courier New" w:cs="Courier New" w:hint="default"/>
+      </w:rPr>
+    </w:lvl>
+    <w:lvl w:ilvl="8" w:tplc="041F0005" w:tentative="1">
+      <w:start w:val="1"/>
+      <w:numFmt w:val="bullet"/>
+      <w:lvlText w:val=""/>
+      <w:lvlJc w:val="left"/>
+      <w:pPr>
+        <w:ind w:left="6480" w:hanging="360"/>
+      </w:pPr>
+      <w:rPr>
+        <w:rFonts w:ascii="Wingdings" w:hAnsi="Wingdings" w:hint="default"/>
+      </w:rPr>
+    </w:lvl>
+  </w:abstractNum>
+  <w:abstractNum w:abstractNumId="5">
     <w:nsid w:val="678A779A"/>
     <w:multiLevelType w:val="multilevel"/>
     <w:tmpl w:val="23F02FF2"/>
@@ -745,7 +1153,7 @@
     </w:lvl>
   </w:abstractNum>
   <w:num w:numId="1">
-    <w:abstractNumId w:val="2"/>
+    <w:abstractNumId w:val="5"/>
     <w:lvlOverride w:ilvl="0">
       <w:startOverride w:val="1"/>
     </w:lvlOverride>
@@ -775,10 +1183,19 @@
     </w:lvlOverride>
   </w:num>
   <w:num w:numId="2">
-    <w:abstractNumId w:val="1"/>
+    <w:abstractNumId w:val="2"/>
   </w:num>
   <w:num w:numId="3">
     <w:abstractNumId w:val="0"/>
+  </w:num>
+  <w:num w:numId="4">
+    <w:abstractNumId w:val="4"/>
+  </w:num>
+  <w:num w:numId="5">
+    <w:abstractNumId w:val="3"/>
+  </w:num>
+  <w:num w:numId="6">
+    <w:abstractNumId w:val="1"/>
   </w:num>
 </w:numbering>
 </file>

</xml_diff>

<commit_message>
+ Tabbed paragraphs handled. Fully bold paragraphs, key-value pairs and ordered lists under those paragraphs WILL be handled.
</commit_message>
<xml_diff>
--- a/Sources/com.modelwriter.architecture.textconnectors.docx.genparser/testdata/SampleRequirementDocument.docx
+++ b/Sources/com.modelwriter.architecture.textconnectors.docx.genparser/testdata/SampleRequirementDocument.docx
@@ -35,6 +35,103 @@
       </w:r>
       <w:bookmarkEnd w:id="2"/>
     </w:p>
+    <w:p/>
+    <w:p>
+      <w:pPr>
+        <w:rPr>
+          <w:rFonts w:eastAsiaTheme="minorHAnsi"/>
+          <w:sz w:val="22"/>
+          <w:szCs w:val="22"/>
+        </w:rPr>
+      </w:pPr>
+      <w:r>
+        <w:t>Indent 0.</w:t>
+      </w:r>
+    </w:p>
+    <w:p>
+      <w:r>
+        <w:tab/>
+        <w:t>Indent 1.1.</w:t>
+      </w:r>
+    </w:p>
+    <w:p>
+      <w:r>
+        <w:tab/>
+      </w:r>
+      <w:r>
+        <w:tab/>
+        <w:t>Indent level 2.1.</w:t>
+      </w:r>
+    </w:p>
+    <w:p>
+      <w:r>
+        <w:tab/>
+      </w:r>
+      <w:r>
+        <w:tab/>
+        <w:t>Indent level 2.2.</w:t>
+      </w:r>
+    </w:p>
+    <w:p>
+      <w:pPr>
+        <w:pStyle w:val="ListParagraph"/>
+        <w:numPr>
+          <w:ilvl w:val="2"/>
+          <w:numId w:val="7"/>
+        </w:numPr>
+      </w:pPr>
+      <w:r>
+        <w:t>Numbered item under plain text.</w:t>
+      </w:r>
+    </w:p>
+    <w:p>
+      <w:pPr>
+        <w:pStyle w:val="ListParagraph"/>
+        <w:numPr>
+          <w:ilvl w:val="2"/>
+          <w:numId w:val="7"/>
+        </w:numPr>
+      </w:pPr>
+      <w:r>
+        <w:t>Numbered item under plain text</w:t>
+      </w:r>
+      <w:r>
+        <w:t>.</w:t>
+      </w:r>
+    </w:p>
+    <w:p>
+      <w:r>
+        <w:tab/>
+        <w:t>Indent 1.2.</w:t>
+      </w:r>
+    </w:p>
+    <w:p>
+      <w:r>
+        <w:tab/>
+      </w:r>
+      <w:r>
+        <w:tab/>
+        <w:t>Indent level 2.3.</w:t>
+      </w:r>
+    </w:p>
+    <w:p>
+      <w:r>
+        <w:tab/>
+      </w:r>
+      <w:r>
+        <w:tab/>
+      </w:r>
+      <w:r>
+        <w:tab/>
+        <w:t>Indent level 3.1.</w:t>
+      </w:r>
+    </w:p>
+    <w:p>
+      <w:r>
+        <w:t>Indent 0.</w:t>
+      </w:r>
+    </w:p>
+    <w:p/>
     <w:p>
       <w:pPr>
         <w:rPr>
@@ -78,13 +175,7 @@
         </w:numPr>
       </w:pPr>
       <w:r>
-        <w:t>S</w:t>
-      </w:r>
-      <w:r>
-        <w:t>tep 1</w:t>
-      </w:r>
-      <w:r>
-        <w:t>.</w:t>
+        <w:t>Step 1.</w:t>
       </w:r>
     </w:p>
     <w:p>
@@ -96,16 +187,9 @@
         </w:numPr>
       </w:pPr>
       <w:r>
-        <w:t xml:space="preserve">Step </w:t>
-      </w:r>
-      <w:r>
-        <w:t>2</w:t>
-      </w:r>
-      <w:r>
-        <w:t>.</w:t>
-      </w:r>
-    </w:p>
-    <w:p/>
+        <w:t>Step 2.</w:t>
+      </w:r>
+    </w:p>
     <w:p/>
     <w:p>
       <w:r>
@@ -160,59 +244,6 @@
         <w:t>Step3 under MSC.</w:t>
       </w:r>
     </w:p>
-    <w:p>
-      <w:pPr>
-        <w:pStyle w:val="ListParagraph"/>
-      </w:pPr>
-    </w:p>
-    <w:p>
-      <w:pPr>
-        <w:pStyle w:val="ListParagraph"/>
-        <w:numPr>
-          <w:ilvl w:val="0"/>
-          <w:numId w:val="3"/>
-        </w:numPr>
-      </w:pPr>
-      <w:r>
-        <w:t>Step 4</w:t>
-      </w:r>
-      <w:r>
-        <w:t>.</w:t>
-      </w:r>
-    </w:p>
-    <w:p>
-      <w:pPr>
-        <w:pStyle w:val="ListParagraph"/>
-        <w:numPr>
-          <w:ilvl w:val="0"/>
-          <w:numId w:val="3"/>
-        </w:numPr>
-      </w:pPr>
-      <w:r>
-        <w:t xml:space="preserve">Step </w:t>
-      </w:r>
-      <w:r>
-        <w:t>5</w:t>
-      </w:r>
-      <w:r>
-        <w:t>.</w:t>
-      </w:r>
-    </w:p>
-    <w:p/>
-    <w:p/>
-    <w:p>
-      <w:pPr>
-        <w:pStyle w:val="ListParagraph"/>
-        <w:numPr>
-          <w:ilvl w:val="0"/>
-          <w:numId w:val="3"/>
-        </w:numPr>
-      </w:pPr>
-      <w:r>
-        <w:t>Step 6</w:t>
-      </w:r>
-    </w:p>
-    <w:p/>
     <w:p/>
     <w:p>
       <w:r>
@@ -337,25 +368,24 @@
         <w:t>Priority : Mandatory</w:t>
       </w:r>
     </w:p>
+    <w:p/>
     <w:p>
       <w:pPr>
         <w:pStyle w:val="Heading2"/>
       </w:pPr>
-      <w:bookmarkStart w:id="3" w:name="_Toc412036440"/>
       <w:r>
         <w:t>2.2 Level B</w:t>
       </w:r>
+    </w:p>
+    <w:p>
+      <w:pPr>
+        <w:pStyle w:val="Heading3"/>
+      </w:pPr>
+      <w:bookmarkStart w:id="3" w:name="_Toc412036441"/>
+      <w:r>
+        <w:t>2.2.1 Level B.1</w:t>
+      </w:r>
       <w:bookmarkEnd w:id="3"/>
-    </w:p>
-    <w:p>
-      <w:pPr>
-        <w:pStyle w:val="Heading3"/>
-      </w:pPr>
-      <w:bookmarkStart w:id="4" w:name="_Toc412036441"/>
-      <w:r>
-        <w:t>2.2.1 Level B.1</w:t>
-      </w:r>
-      <w:bookmarkEnd w:id="4"/>
     </w:p>
     <w:p>
       <w:r>
@@ -402,7 +432,6 @@
         <w:t>Refine : EM-HLR-F-REQ-002</w:t>
       </w:r>
     </w:p>
-    <w:p/>
     <w:p>
       <w:pPr>
         <w:pStyle w:val="Heading4"/>
@@ -411,7 +440,7 @@
           <w:b w:val="0"/>
         </w:rPr>
       </w:pPr>
-      <w:bookmarkStart w:id="5" w:name="_Toc412036442"/>
+      <w:bookmarkStart w:id="4" w:name="_Toc412036442"/>
       <w:r>
         <w:rPr>
           <w:rFonts w:eastAsiaTheme="minorEastAsia"/>
@@ -419,7 +448,7 @@
         </w:rPr>
         <w:t>2.2.1.1 Level B.1.1</w:t>
       </w:r>
-      <w:bookmarkEnd w:id="5"/>
+      <w:bookmarkEnd w:id="4"/>
     </w:p>
     <w:p>
       <w:pPr>
@@ -497,19 +526,29 @@
       <w:pPr>
         <w:pStyle w:val="Heading1"/>
       </w:pPr>
-      <w:bookmarkStart w:id="6" w:name="_Toc412036443"/>
+      <w:bookmarkStart w:id="5" w:name="_Toc412036443"/>
       <w:r>
         <w:t>3 Conclusion</w:t>
       </w:r>
+      <w:bookmarkEnd w:id="5"/>
+    </w:p>
+    <w:p>
+      <w:pPr>
+        <w:pStyle w:val="Heading2"/>
+      </w:pPr>
+      <w:bookmarkStart w:id="6" w:name="_Toc412036444"/>
+      <w:r>
+        <w:t>3.1 Level A</w:t>
+      </w:r>
       <w:bookmarkEnd w:id="6"/>
     </w:p>
     <w:p>
       <w:pPr>
         <w:pStyle w:val="Heading2"/>
       </w:pPr>
-      <w:bookmarkStart w:id="7" w:name="_Toc412036444"/>
-      <w:r>
-        <w:t>3.1 Level A</w:t>
+      <w:bookmarkStart w:id="7" w:name="_Toc412036445"/>
+      <w:r>
+        <w:t>3.2 Level B</w:t>
       </w:r>
       <w:bookmarkEnd w:id="7"/>
     </w:p>
@@ -517,31 +556,21 @@
       <w:pPr>
         <w:pStyle w:val="Heading2"/>
       </w:pPr>
-      <w:bookmarkStart w:id="8" w:name="_Toc412036445"/>
-      <w:r>
-        <w:t>3.2 Level B</w:t>
+      <w:bookmarkStart w:id="8" w:name="_Toc412036446"/>
+      <w:r>
+        <w:t>3.3 Level C</w:t>
       </w:r>
       <w:bookmarkEnd w:id="8"/>
     </w:p>
     <w:p>
       <w:pPr>
-        <w:pStyle w:val="Heading2"/>
-      </w:pPr>
-      <w:bookmarkStart w:id="9" w:name="_Toc412036446"/>
-      <w:r>
-        <w:t>3.3 Level C</w:t>
+        <w:pStyle w:val="Heading1"/>
+      </w:pPr>
+      <w:bookmarkStart w:id="9" w:name="_Toc412036447"/>
+      <w:r>
+        <w:t>4 Summary</w:t>
       </w:r>
       <w:bookmarkEnd w:id="9"/>
-    </w:p>
-    <w:p>
-      <w:pPr>
-        <w:pStyle w:val="Heading1"/>
-      </w:pPr>
-      <w:bookmarkStart w:id="10" w:name="_Toc412036447"/>
-      <w:r>
-        <w:t>4 Summary</w:t>
-      </w:r>
-      <w:bookmarkEnd w:id="10"/>
     </w:p>
     <w:sectPr>
       <w:pgSz w:w="11906" w:h="16838"/>
@@ -782,6 +811,119 @@
     </w:lvl>
   </w:abstractNum>
   <w:abstractNum w:abstractNumId="2">
+    <w:nsid w:val="33EC18C8"/>
+    <w:multiLevelType w:val="hybridMultilevel"/>
+    <w:tmpl w:val="B596DE24"/>
+    <w:lvl w:ilvl="0" w:tplc="041F0001">
+      <w:start w:val="1"/>
+      <w:numFmt w:val="bullet"/>
+      <w:lvlText w:val=""/>
+      <w:lvlJc w:val="left"/>
+      <w:pPr>
+        <w:ind w:left="720" w:hanging="360"/>
+      </w:pPr>
+      <w:rPr>
+        <w:rFonts w:ascii="Symbol" w:hAnsi="Symbol" w:hint="default"/>
+      </w:rPr>
+    </w:lvl>
+    <w:lvl w:ilvl="1" w:tplc="041F0003" w:tentative="1">
+      <w:start w:val="1"/>
+      <w:numFmt w:val="bullet"/>
+      <w:lvlText w:val="o"/>
+      <w:lvlJc w:val="left"/>
+      <w:pPr>
+        <w:ind w:left="1440" w:hanging="360"/>
+      </w:pPr>
+      <w:rPr>
+        <w:rFonts w:ascii="Courier New" w:hAnsi="Courier New" w:cs="Courier New" w:hint="default"/>
+      </w:rPr>
+    </w:lvl>
+    <w:lvl w:ilvl="2" w:tplc="041F0005">
+      <w:start w:val="1"/>
+      <w:numFmt w:val="bullet"/>
+      <w:lvlText w:val=""/>
+      <w:lvlJc w:val="left"/>
+      <w:pPr>
+        <w:ind w:left="2160" w:hanging="360"/>
+      </w:pPr>
+      <w:rPr>
+        <w:rFonts w:ascii="Wingdings" w:hAnsi="Wingdings" w:hint="default"/>
+      </w:rPr>
+    </w:lvl>
+    <w:lvl w:ilvl="3" w:tplc="041F0001" w:tentative="1">
+      <w:start w:val="1"/>
+      <w:numFmt w:val="bullet"/>
+      <w:lvlText w:val=""/>
+      <w:lvlJc w:val="left"/>
+      <w:pPr>
+        <w:ind w:left="2880" w:hanging="360"/>
+      </w:pPr>
+      <w:rPr>
+        <w:rFonts w:ascii="Symbol" w:hAnsi="Symbol" w:hint="default"/>
+      </w:rPr>
+    </w:lvl>
+    <w:lvl w:ilvl="4" w:tplc="041F0003" w:tentative="1">
+      <w:start w:val="1"/>
+      <w:numFmt w:val="bullet"/>
+      <w:lvlText w:val="o"/>
+      <w:lvlJc w:val="left"/>
+      <w:pPr>
+        <w:ind w:left="3600" w:hanging="360"/>
+      </w:pPr>
+      <w:rPr>
+        <w:rFonts w:ascii="Courier New" w:hAnsi="Courier New" w:cs="Courier New" w:hint="default"/>
+      </w:rPr>
+    </w:lvl>
+    <w:lvl w:ilvl="5" w:tplc="041F0005" w:tentative="1">
+      <w:start w:val="1"/>
+      <w:numFmt w:val="bullet"/>
+      <w:lvlText w:val=""/>
+      <w:lvlJc w:val="left"/>
+      <w:pPr>
+        <w:ind w:left="4320" w:hanging="360"/>
+      </w:pPr>
+      <w:rPr>
+        <w:rFonts w:ascii="Wingdings" w:hAnsi="Wingdings" w:hint="default"/>
+      </w:rPr>
+    </w:lvl>
+    <w:lvl w:ilvl="6" w:tplc="041F0001" w:tentative="1">
+      <w:start w:val="1"/>
+      <w:numFmt w:val="bullet"/>
+      <w:lvlText w:val=""/>
+      <w:lvlJc w:val="left"/>
+      <w:pPr>
+        <w:ind w:left="5040" w:hanging="360"/>
+      </w:pPr>
+      <w:rPr>
+        <w:rFonts w:ascii="Symbol" w:hAnsi="Symbol" w:hint="default"/>
+      </w:rPr>
+    </w:lvl>
+    <w:lvl w:ilvl="7" w:tplc="041F0003" w:tentative="1">
+      <w:start w:val="1"/>
+      <w:numFmt w:val="bullet"/>
+      <w:lvlText w:val="o"/>
+      <w:lvlJc w:val="left"/>
+      <w:pPr>
+        <w:ind w:left="5760" w:hanging="360"/>
+      </w:pPr>
+      <w:rPr>
+        <w:rFonts w:ascii="Courier New" w:hAnsi="Courier New" w:cs="Courier New" w:hint="default"/>
+      </w:rPr>
+    </w:lvl>
+    <w:lvl w:ilvl="8" w:tplc="041F0005" w:tentative="1">
+      <w:start w:val="1"/>
+      <w:numFmt w:val="bullet"/>
+      <w:lvlText w:val=""/>
+      <w:lvlJc w:val="left"/>
+      <w:pPr>
+        <w:ind w:left="6480" w:hanging="360"/>
+      </w:pPr>
+      <w:rPr>
+        <w:rFonts w:ascii="Wingdings" w:hAnsi="Wingdings" w:hint="default"/>
+      </w:rPr>
+    </w:lvl>
+  </w:abstractNum>
+  <w:abstractNum w:abstractNumId="3">
     <w:nsid w:val="43AF6402"/>
     <w:multiLevelType w:val="hybridMultilevel"/>
     <w:tmpl w:val="BC78F44E"/>
@@ -867,11 +1009,11 @@
       </w:pPr>
     </w:lvl>
   </w:abstractNum>
-  <w:abstractNum w:abstractNumId="3">
+  <w:abstractNum w:abstractNumId="4">
     <w:nsid w:val="49672A46"/>
-    <w:multiLevelType w:val="hybridMultilevel"/>
-    <w:tmpl w:val="D5444306"/>
-    <w:lvl w:ilvl="0" w:tplc="041F000F">
+    <w:multiLevelType w:val="multilevel"/>
+    <w:tmpl w:val="8F9E4016"/>
+    <w:lvl w:ilvl="0">
       <w:start w:val="1"/>
       <w:numFmt w:val="decimal"/>
       <w:lvlText w:val="%1."/>
@@ -880,80 +1022,112 @@
         <w:ind w:left="720" w:hanging="360"/>
       </w:pPr>
     </w:lvl>
-    <w:lvl w:ilvl="1" w:tplc="041F0019" w:tentative="1">
-      <w:start w:val="1"/>
-      <w:numFmt w:val="lowerLetter"/>
-      <w:lvlText w:val="%2."/>
-      <w:lvlJc w:val="left"/>
-      <w:pPr>
-        <w:ind w:left="1440" w:hanging="360"/>
-      </w:pPr>
-    </w:lvl>
-    <w:lvl w:ilvl="2" w:tplc="041F001B" w:tentative="1">
-      <w:start w:val="1"/>
-      <w:numFmt w:val="lowerRoman"/>
-      <w:lvlText w:val="%3."/>
-      <w:lvlJc w:val="right"/>
-      <w:pPr>
-        <w:ind w:left="2160" w:hanging="180"/>
-      </w:pPr>
-    </w:lvl>
-    <w:lvl w:ilvl="3" w:tplc="041F000F" w:tentative="1">
-      <w:start w:val="1"/>
+    <w:lvl w:ilvl="1">
+      <w:start w:val="2"/>
       <w:numFmt w:val="decimal"/>
-      <w:lvlText w:val="%4."/>
-      <w:lvlJc w:val="left"/>
-      <w:pPr>
-        <w:ind w:left="2880" w:hanging="360"/>
-      </w:pPr>
-    </w:lvl>
-    <w:lvl w:ilvl="4" w:tplc="041F0019" w:tentative="1">
-      <w:start w:val="1"/>
-      <w:numFmt w:val="lowerLetter"/>
-      <w:lvlText w:val="%5."/>
-      <w:lvlJc w:val="left"/>
-      <w:pPr>
-        <w:ind w:left="3600" w:hanging="360"/>
-      </w:pPr>
-    </w:lvl>
-    <w:lvl w:ilvl="5" w:tplc="041F001B" w:tentative="1">
-      <w:start w:val="1"/>
-      <w:numFmt w:val="lowerRoman"/>
-      <w:lvlText w:val="%6."/>
-      <w:lvlJc w:val="right"/>
-      <w:pPr>
-        <w:ind w:left="4320" w:hanging="180"/>
-      </w:pPr>
-    </w:lvl>
-    <w:lvl w:ilvl="6" w:tplc="041F000F" w:tentative="1">
+      <w:isLgl/>
+      <w:lvlText w:val="%1.%2"/>
+      <w:lvlJc w:val="left"/>
+      <w:pPr>
+        <w:ind w:left="795" w:hanging="435"/>
+      </w:pPr>
+      <w:rPr>
+        <w:rFonts w:hint="default"/>
+      </w:rPr>
+    </w:lvl>
+    <w:lvl w:ilvl="2">
       <w:start w:val="1"/>
       <w:numFmt w:val="decimal"/>
-      <w:lvlText w:val="%7."/>
-      <w:lvlJc w:val="left"/>
-      <w:pPr>
-        <w:ind w:left="5040" w:hanging="360"/>
-      </w:pPr>
-    </w:lvl>
-    <w:lvl w:ilvl="7" w:tplc="041F0019" w:tentative="1">
-      <w:start w:val="1"/>
-      <w:numFmt w:val="lowerLetter"/>
-      <w:lvlText w:val="%8."/>
-      <w:lvlJc w:val="left"/>
-      <w:pPr>
-        <w:ind w:left="5760" w:hanging="360"/>
-      </w:pPr>
-    </w:lvl>
-    <w:lvl w:ilvl="8" w:tplc="041F001B" w:tentative="1">
-      <w:start w:val="1"/>
-      <w:numFmt w:val="lowerRoman"/>
-      <w:lvlText w:val="%9."/>
-      <w:lvlJc w:val="right"/>
-      <w:pPr>
-        <w:ind w:left="6480" w:hanging="180"/>
-      </w:pPr>
+      <w:isLgl/>
+      <w:lvlText w:val="%1.%2.%3"/>
+      <w:lvlJc w:val="left"/>
+      <w:pPr>
+        <w:ind w:left="1080" w:hanging="720"/>
+      </w:pPr>
+      <w:rPr>
+        <w:rFonts w:hint="default"/>
+      </w:rPr>
+    </w:lvl>
+    <w:lvl w:ilvl="3">
+      <w:start w:val="1"/>
+      <w:numFmt w:val="decimal"/>
+      <w:isLgl/>
+      <w:lvlText w:val="%1.%2.%3.%4"/>
+      <w:lvlJc w:val="left"/>
+      <w:pPr>
+        <w:ind w:left="1080" w:hanging="720"/>
+      </w:pPr>
+      <w:rPr>
+        <w:rFonts w:hint="default"/>
+      </w:rPr>
+    </w:lvl>
+    <w:lvl w:ilvl="4">
+      <w:start w:val="1"/>
+      <w:numFmt w:val="decimal"/>
+      <w:isLgl/>
+      <w:lvlText w:val="%1.%2.%3.%4.%5"/>
+      <w:lvlJc w:val="left"/>
+      <w:pPr>
+        <w:ind w:left="1440" w:hanging="1080"/>
+      </w:pPr>
+      <w:rPr>
+        <w:rFonts w:hint="default"/>
+      </w:rPr>
+    </w:lvl>
+    <w:lvl w:ilvl="5">
+      <w:start w:val="1"/>
+      <w:numFmt w:val="decimal"/>
+      <w:isLgl/>
+      <w:lvlText w:val="%1.%2.%3.%4.%5.%6"/>
+      <w:lvlJc w:val="left"/>
+      <w:pPr>
+        <w:ind w:left="1440" w:hanging="1080"/>
+      </w:pPr>
+      <w:rPr>
+        <w:rFonts w:hint="default"/>
+      </w:rPr>
+    </w:lvl>
+    <w:lvl w:ilvl="6">
+      <w:start w:val="1"/>
+      <w:numFmt w:val="decimal"/>
+      <w:isLgl/>
+      <w:lvlText w:val="%1.%2.%3.%4.%5.%6.%7"/>
+      <w:lvlJc w:val="left"/>
+      <w:pPr>
+        <w:ind w:left="1800" w:hanging="1440"/>
+      </w:pPr>
+      <w:rPr>
+        <w:rFonts w:hint="default"/>
+      </w:rPr>
+    </w:lvl>
+    <w:lvl w:ilvl="7">
+      <w:start w:val="1"/>
+      <w:numFmt w:val="decimal"/>
+      <w:isLgl/>
+      <w:lvlText w:val="%1.%2.%3.%4.%5.%6.%7.%8"/>
+      <w:lvlJc w:val="left"/>
+      <w:pPr>
+        <w:ind w:left="1800" w:hanging="1440"/>
+      </w:pPr>
+      <w:rPr>
+        <w:rFonts w:hint="default"/>
+      </w:rPr>
+    </w:lvl>
+    <w:lvl w:ilvl="8">
+      <w:start w:val="1"/>
+      <w:numFmt w:val="decimal"/>
+      <w:isLgl/>
+      <w:lvlText w:val="%1.%2.%3.%4.%5.%6.%7.%8.%9"/>
+      <w:lvlJc w:val="left"/>
+      <w:pPr>
+        <w:ind w:left="2160" w:hanging="1800"/>
+      </w:pPr>
+      <w:rPr>
+        <w:rFonts w:hint="default"/>
+      </w:rPr>
     </w:lvl>
   </w:abstractNum>
-  <w:abstractNum w:abstractNumId="4">
+  <w:abstractNum w:abstractNumId="5">
     <w:nsid w:val="5FAD35EB"/>
     <w:multiLevelType w:val="hybridMultilevel"/>
     <w:tmpl w:val="87A09C34"/>
@@ -1066,7 +1240,7 @@
       </w:rPr>
     </w:lvl>
   </w:abstractNum>
-  <w:abstractNum w:abstractNumId="5">
+  <w:abstractNum w:abstractNumId="6">
     <w:nsid w:val="678A779A"/>
     <w:multiLevelType w:val="multilevel"/>
     <w:tmpl w:val="23F02FF2"/>
@@ -1153,7 +1327,7 @@
     </w:lvl>
   </w:abstractNum>
   <w:num w:numId="1">
-    <w:abstractNumId w:val="5"/>
+    <w:abstractNumId w:val="6"/>
     <w:lvlOverride w:ilvl="0">
       <w:startOverride w:val="1"/>
     </w:lvlOverride>
@@ -1183,19 +1357,22 @@
     </w:lvlOverride>
   </w:num>
   <w:num w:numId="2">
-    <w:abstractNumId w:val="2"/>
+    <w:abstractNumId w:val="3"/>
   </w:num>
   <w:num w:numId="3">
     <w:abstractNumId w:val="0"/>
   </w:num>
   <w:num w:numId="4">
-    <w:abstractNumId w:val="4"/>
+    <w:abstractNumId w:val="5"/>
   </w:num>
   <w:num w:numId="5">
-    <w:abstractNumId w:val="3"/>
+    <w:abstractNumId w:val="4"/>
   </w:num>
   <w:num w:numId="6">
     <w:abstractNumId w:val="1"/>
+  </w:num>
+  <w:num w:numId="7">
+    <w:abstractNumId w:val="2"/>
   </w:num>
 </w:numbering>
 </file>

</xml_diff>

<commit_message>
+ tabbed hierarchy with fully bold headers handle.
</commit_message>
<xml_diff>
--- a/Sources/com.modelwriter.architecture.textconnectors.docx.genparser/testdata/SampleRequirementDocument.docx
+++ b/Sources/com.modelwriter.architecture.textconnectors.docx.genparser/testdata/SampleRequirementDocument.docx
@@ -51,52 +51,248 @@
     <w:p>
       <w:r>
         <w:tab/>
+      </w:r>
+      <w:r>
         <w:t>Indent 1.1.</w:t>
       </w:r>
     </w:p>
     <w:p>
-      <w:r>
-        <w:tab/>
-      </w:r>
-      <w:r>
-        <w:tab/>
-        <w:t>Indent level 2.1.</w:t>
-      </w:r>
-    </w:p>
-    <w:p>
-      <w:r>
-        <w:tab/>
-      </w:r>
-      <w:r>
-        <w:tab/>
-        <w:t>Indent level 2.2.</w:t>
-      </w:r>
-    </w:p>
-    <w:p>
-      <w:pPr>
-        <w:pStyle w:val="ListParagraph"/>
-        <w:numPr>
-          <w:ilvl w:val="2"/>
-          <w:numId w:val="7"/>
-        </w:numPr>
-      </w:pPr>
-      <w:r>
-        <w:t>Numbered item under plain text.</w:t>
-      </w:r>
-    </w:p>
-    <w:p>
-      <w:pPr>
-        <w:pStyle w:val="ListParagraph"/>
-        <w:numPr>
-          <w:ilvl w:val="2"/>
-          <w:numId w:val="7"/>
-        </w:numPr>
-      </w:pPr>
-      <w:r>
-        <w:t>Numbered item under plain text</w:t>
-      </w:r>
-      <w:r>
-        <w:t>.</w:t>
+      <w:pPr>
+        <w:rPr>
+          <w:b/>
+        </w:rPr>
+      </w:pPr>
+      <w:r>
+        <w:rPr>
+          <w:b/>
+        </w:rPr>
+        <w:tab/>
+      </w:r>
+      <w:r>
+        <w:rPr>
+          <w:b/>
+        </w:rPr>
+        <w:tab/>
+        <w:t>Fully Bold Header</w:t>
+      </w:r>
+    </w:p>
+    <w:p>
+      <w:r>
+        <w:rPr>
+          <w:b/>
+        </w:rPr>
+        <w:tab/>
+      </w:r>
+      <w:r>
+        <w:rPr>
+          <w:b/>
+        </w:rPr>
+        <w:tab/>
+      </w:r>
+      <w:r>
+        <w:t>Text under fully bold header.</w:t>
+      </w:r>
+    </w:p>
+    <w:p>
+      <w:r>
+        <w:tab/>
+      </w:r>
+      <w:r>
+        <w:tab/>
+      </w:r>
+      <w:r>
+        <w:tab/>
+        <w:t>Text under “text under fuly”.</w:t>
+      </w:r>
+    </w:p>
+    <w:p>
+      <w:r>
+        <w:tab/>
+      </w:r>
+      <w:r>
+        <w:tab/>
+      </w:r>
+      <w:r>
+        <w:tab/>
+        <w:t>Text under “ text under” 2.</w:t>
+      </w:r>
+    </w:p>
+    <w:p>
+      <w:pPr>
+        <w:rPr>
+          <w:b/>
+        </w:rPr>
+      </w:pPr>
+      <w:r>
+        <w:tab/>
+      </w:r>
+      <w:r>
+        <w:tab/>
+      </w:r>
+      <w:r>
+        <w:tab/>
+      </w:r>
+      <w:r>
+        <w:tab/>
+      </w:r>
+      <w:r>
+        <w:rPr>
+          <w:b/>
+        </w:rPr>
+        <w:t>Fully Bold Header</w:t>
+      </w:r>
+      <w:r>
+        <w:rPr>
+          <w:b/>
+        </w:rPr>
+        <w:t xml:space="preserve"> 2: </w:t>
+      </w:r>
+    </w:p>
+    <w:p>
+      <w:pPr>
+        <w:rPr>
+          <w:b/>
+        </w:rPr>
+      </w:pPr>
+      <w:r>
+        <w:rPr>
+          <w:b/>
+        </w:rPr>
+        <w:tab/>
+      </w:r>
+      <w:r>
+        <w:rPr>
+          <w:b/>
+        </w:rPr>
+        <w:tab/>
+      </w:r>
+      <w:r>
+        <w:rPr>
+          <w:b/>
+        </w:rPr>
+        <w:tab/>
+      </w:r>
+      <w:r>
+        <w:rPr>
+          <w:b/>
+        </w:rPr>
+        <w:tab/>
+      </w:r>
+      <w:r>
+        <w:rPr>
+          <w:b/>
+        </w:rPr>
+        <w:tab/>
+      </w:r>
+      <w:r>
+        <w:t>A.</w:t>
+      </w:r>
+    </w:p>
+    <w:p>
+      <w:pPr>
+        <w:rPr>
+          <w:b/>
+        </w:rPr>
+      </w:pPr>
+      <w:r>
+        <w:rPr>
+          <w:b/>
+        </w:rPr>
+        <w:tab/>
+      </w:r>
+      <w:r>
+        <w:rPr>
+          <w:b/>
+        </w:rPr>
+        <w:tab/>
+      </w:r>
+      <w:r>
+        <w:rPr>
+          <w:b/>
+        </w:rPr>
+        <w:tab/>
+      </w:r>
+      <w:r>
+        <w:rPr>
+          <w:b/>
+        </w:rPr>
+        <w:tab/>
+      </w:r>
+      <w:r>
+        <w:rPr>
+          <w:b/>
+        </w:rPr>
+        <w:tab/>
+      </w:r>
+      <w:r>
+        <w:t>b.</w:t>
+      </w:r>
+    </w:p>
+    <w:p>
+      <w:pPr>
+        <w:rPr>
+          <w:b/>
+        </w:rPr>
+      </w:pPr>
+      <w:r>
+        <w:rPr>
+          <w:b/>
+        </w:rPr>
+        <w:tab/>
+      </w:r>
+      <w:r>
+        <w:rPr>
+          <w:b/>
+        </w:rPr>
+        <w:tab/>
+      </w:r>
+      <w:r>
+        <w:rPr>
+          <w:b/>
+        </w:rPr>
+        <w:tab/>
+      </w:r>
+      <w:r>
+        <w:rPr>
+          <w:b/>
+        </w:rPr>
+        <w:tab/>
+      </w:r>
+      <w:r>
+        <w:rPr>
+          <w:b/>
+        </w:rPr>
+        <w:tab/>
+      </w:r>
+      <w:r>
+        <w:rPr>
+          <w:b/>
+        </w:rPr>
+        <w:tab/>
+      </w:r>
+      <w:r>
+        <w:t>c.</w:t>
+      </w:r>
+    </w:p>
+    <w:p>
+      <w:r>
+        <w:tab/>
+      </w:r>
+      <w:r>
+        <w:tab/>
+      </w:r>
+      <w:r>
+        <w:tab/>
+        <w:t>Text under fully.</w:t>
+      </w:r>
+    </w:p>
+    <w:p>
+      <w:r>
+        <w:tab/>
+      </w:r>
+      <w:r>
+        <w:tab/>
+        <w:t>Text under fully 2.</w:t>
       </w:r>
     </w:p>
     <w:p>

</xml_diff>